<commit_message>
Updated documentaiton with networking information
</commit_message>
<xml_diff>
--- a/docs/Piklet Software Documentation.docx
+++ b/docs/Piklet Software Documentation.docx
@@ -543,7 +543,7 @@
                 <w:noProof/>
                 <w:webHidden/>
               </w:rPr>
-              <w:t>4</w:t>
+              <w:t>3</w:t>
             </w:r>
             <w:r>
               <w:rPr>
@@ -1054,19 +1054,56 @@
       </w:r>
       <w:proofErr w:type="spellEnd"/>
       <w:r>
-        <w:t>. These include Light/Line, Sound, RFID, and Tilt/G-Force (Accelerometer).</w:t>
-      </w:r>
-    </w:p>
-    <w:p/>
+        <w:t>. Th</w:t>
+      </w:r>
+      <w:bookmarkStart w:id="1" w:name="_GoBack"/>
+      <w:bookmarkEnd w:id="1"/>
+      <w:r>
+        <w:t>ese include Light/Line, Sound, RFID, and Tilt/G-Force (Accelerometer).</w:t>
+      </w:r>
+    </w:p>
+    <w:p>
+      <w:r>
+        <w:t xml:space="preserve">Please be aware of the network settings of the pi, ensuring that they are correct. If the pi tries to connect to </w:t>
+      </w:r>
+      <w:proofErr w:type="spellStart"/>
+      <w:r>
+        <w:t>WiFi</w:t>
+      </w:r>
+      <w:proofErr w:type="spellEnd"/>
+      <w:r>
+        <w:t xml:space="preserve"> network that isn’t there, it’ll take a significant time trying to at boot. Review the network files at </w:t>
+      </w:r>
+      <w:r>
+        <w:rPr>
+          <w:b/>
+        </w:rPr>
+        <w:t>/</w:t>
+      </w:r>
+      <w:proofErr w:type="spellStart"/>
+      <w:r>
+        <w:rPr>
+          <w:b/>
+        </w:rPr>
+        <w:t>etc</w:t>
+      </w:r>
+      <w:proofErr w:type="spellEnd"/>
+      <w:r>
+        <w:rPr>
+          <w:b/>
+        </w:rPr>
+        <w:t>/network/interfaces</w:t>
+      </w:r>
+    </w:p>
     <w:p>
       <w:pPr>
         <w:pStyle w:val="Heading2"/>
       </w:pPr>
-      <w:bookmarkStart w:id="1" w:name="_Toc457506031"/>
+      <w:bookmarkStart w:id="2" w:name="_Toc457506031"/>
       <w:r>
         <w:t>Installing</w:t>
       </w:r>
-      <w:bookmarkEnd w:id="1"/>
+      <w:bookmarkEnd w:id="2"/>
     </w:p>
     <w:p>
       <w:r>
@@ -1099,14 +1136,14 @@
       <w:pPr>
         <w:pStyle w:val="Heading3"/>
       </w:pPr>
-      <w:bookmarkStart w:id="2" w:name="_Toc457506032"/>
+      <w:bookmarkStart w:id="3" w:name="_Toc457506032"/>
       <w:r>
         <w:t>D</w:t>
       </w:r>
       <w:r>
         <w:t>ependencies</w:t>
       </w:r>
-      <w:bookmarkEnd w:id="2"/>
+      <w:bookmarkEnd w:id="3"/>
       <w:r>
         <w:t xml:space="preserve"> </w:t>
       </w:r>
@@ -1327,8 +1364,6 @@
       <w:r>
         <w:br w:type="page"/>
       </w:r>
-      <w:bookmarkStart w:id="3" w:name="_GoBack"/>
-      <w:bookmarkEnd w:id="3"/>
     </w:p>
     <w:p>
       <w:pPr>
@@ -5530,7 +5565,7 @@
 </file>
 
 <file path=customXml/itemProps1.xml><?xml version="1.0" encoding="utf-8"?>
-<ds:datastoreItem xmlns:ds="http://schemas.openxmlformats.org/officeDocument/2006/customXml" ds:itemID="{CC9F3316-4371-444D-8A2E-3F897746BE53}">
+<ds:datastoreItem xmlns:ds="http://schemas.openxmlformats.org/officeDocument/2006/customXml" ds:itemID="{CD6DCB31-B1D1-4757-8127-FF749F902EDA}">
   <ds:schemaRefs>
     <ds:schemaRef ds:uri="http://schemas.openxmlformats.org/officeDocument/2006/bibliography"/>
   </ds:schemaRefs>

</xml_diff>

<commit_message>
Added docs, motor driver, ultrasonic sensor
</commit_message>
<xml_diff>
--- a/docs/Piklet Software Documentation.docx
+++ b/docs/Piklet Software Documentation.docx
@@ -1358,12 +1358,12 @@
       <w:r>
         <w:br w:type="page"/>
       </w:r>
+      <w:bookmarkStart w:id="3" w:name="_Toc457506033"/>
     </w:p>
     <w:p>
       <w:pPr>
         <w:pStyle w:val="Heading3"/>
       </w:pPr>
-      <w:bookmarkStart w:id="3" w:name="_Toc457506033"/>
       <w:r>
         <w:lastRenderedPageBreak/>
         <w:t xml:space="preserve">Downloading </w:t>
@@ -1406,6 +1406,28 @@
             <w:tcW w:w="9016" w:type="dxa"/>
           </w:tcPr>
           <w:p>
+            <w:pPr>
+              <w:rPr>
+                <w:rFonts w:ascii="Courier New" w:hAnsi="Courier New" w:cs="Courier New"/>
+                <w:b/>
+              </w:rPr>
+            </w:pPr>
+            <w:r>
+              <w:rPr>
+                <w:rFonts w:ascii="Courier New" w:hAnsi="Courier New" w:cs="Courier New"/>
+                <w:b/>
+              </w:rPr>
+              <w:t>cd /opt/</w:t>
+            </w:r>
+          </w:p>
+          <w:p>
+            <w:pPr>
+              <w:rPr>
+                <w:rStyle w:val="Hyperlink"/>
+                <w:rFonts w:ascii="Courier New" w:hAnsi="Courier New" w:cs="Courier New"/>
+                <w:b/>
+              </w:rPr>
+            </w:pPr>
             <w:r>
               <w:rPr>
                 <w:rFonts w:ascii="Courier New" w:hAnsi="Courier New" w:cs="Courier New"/>
@@ -1424,12 +1446,78 @@
               </w:r>
             </w:hyperlink>
           </w:p>
+          <w:p>
+            <w:pPr>
+              <w:rPr>
+                <w:rFonts w:ascii="Courier New" w:hAnsi="Courier New" w:cs="Courier New"/>
+                <w:b/>
+              </w:rPr>
+            </w:pPr>
+            <w:proofErr w:type="spellStart"/>
+            <w:r>
+              <w:rPr>
+                <w:rFonts w:ascii="Courier New" w:hAnsi="Courier New" w:cs="Courier New"/>
+                <w:b/>
+              </w:rPr>
+              <w:t>chmod</w:t>
+            </w:r>
+            <w:proofErr w:type="spellEnd"/>
+            <w:r>
+              <w:rPr>
+                <w:rFonts w:ascii="Courier New" w:hAnsi="Courier New" w:cs="Courier New"/>
+                <w:b/>
+              </w:rPr>
+              <w:t xml:space="preserve"> -R 777 /opt/</w:t>
+            </w:r>
+            <w:proofErr w:type="spellStart"/>
+            <w:r>
+              <w:rPr>
+                <w:rFonts w:ascii="Courier New" w:hAnsi="Courier New" w:cs="Courier New"/>
+                <w:b/>
+              </w:rPr>
+              <w:t>Piklet</w:t>
+            </w:r>
+            <w:proofErr w:type="spellEnd"/>
+          </w:p>
         </w:tc>
       </w:tr>
     </w:tbl>
     <w:p/>
     <w:p>
       <w:pPr>
+        <w:ind w:left="720" w:hanging="720"/>
+      </w:pPr>
+      <w:r>
+        <w:rPr>
+          <w:b/>
+        </w:rPr>
+        <w:t>Please note</w:t>
+      </w:r>
+      <w:r>
+        <w:t xml:space="preserve"> that </w:t>
+      </w:r>
+      <w:proofErr w:type="spellStart"/>
+      <w:r>
+        <w:t>chmod</w:t>
+      </w:r>
+      <w:proofErr w:type="spellEnd"/>
+      <w:r>
+        <w:t xml:space="preserve"> 777 /opt/</w:t>
+      </w:r>
+      <w:proofErr w:type="spellStart"/>
+      <w:r>
+        <w:t>Piklet</w:t>
+      </w:r>
+      <w:r>
+        <w:t>g</w:t>
+      </w:r>
+      <w:proofErr w:type="spellEnd"/>
+      <w:r>
+        <w:t xml:space="preserve"> is bad practice. For the sake of getting things working, we’ve done this. In the future we’ll find a work around. </w:t>
+      </w:r>
+    </w:p>
+    <w:p>
+      <w:pPr>
         <w:pStyle w:val="Heading3"/>
       </w:pPr>
       <w:r>
@@ -1451,6 +1539,357 @@
       </w:r>
     </w:p>
     <w:p>
+      <w:r>
+        <w:t xml:space="preserve">Once install.sh has been run, all the scripts it generates and the </w:t>
+      </w:r>
+      <w:proofErr w:type="spellStart"/>
+      <w:r>
+        <w:t>startup</w:t>
+      </w:r>
+      <w:proofErr w:type="spellEnd"/>
+      <w:r>
+        <w:t xml:space="preserve"> hook it creates is set to whatever directory you ran it in. You cannot move the folder, once install.sh has been run.</w:t>
+      </w:r>
+    </w:p>
+    <w:p>
+      <w:r>
+        <w:t>The script also assumes the user is “pi”.</w:t>
+      </w:r>
+    </w:p>
+    <w:p>
+      <w:pPr>
+        <w:pStyle w:val="Heading3"/>
+        <w:rPr>
+          <w:b/>
+          <w:i/>
+        </w:rPr>
+      </w:pPr>
+      <w:r>
+        <w:rPr>
+          <w:b/>
+          <w:i/>
+        </w:rPr>
+        <w:t>Piklet_01 Install Location Note:</w:t>
+      </w:r>
+    </w:p>
+    <w:p>
+      <w:pPr>
+        <w:rPr>
+          <w:b/>
+        </w:rPr>
+      </w:pPr>
+      <w:r>
+        <w:t xml:space="preserve">This software is currently installed on Piklet_01 in </w:t>
+      </w:r>
+      <w:r>
+        <w:rPr>
+          <w:b/>
+        </w:rPr>
+        <w:t>/opt/</w:t>
+      </w:r>
+      <w:proofErr w:type="spellStart"/>
+      <w:r>
+        <w:rPr>
+          <w:b/>
+        </w:rPr>
+        <w:t>Piklet</w:t>
+      </w:r>
+      <w:proofErr w:type="spellEnd"/>
+      <w:r>
+        <w:rPr>
+          <w:b/>
+        </w:rPr>
+        <w:t>!</w:t>
+      </w:r>
+    </w:p>
+    <w:p>
+      <w:pPr>
+        <w:pStyle w:val="Heading4"/>
+      </w:pPr>
+      <w:proofErr w:type="spellStart"/>
+      <w:r>
+        <w:t>ServoBlaster</w:t>
+      </w:r>
+      <w:proofErr w:type="spellEnd"/>
+    </w:p>
+    <w:p>
+      <w:r>
+        <w:t xml:space="preserve">The </w:t>
+      </w:r>
+      <w:proofErr w:type="spellStart"/>
+      <w:r>
+        <w:t>piklet</w:t>
+      </w:r>
+      <w:proofErr w:type="spellEnd"/>
+      <w:r>
+        <w:t xml:space="preserve"> software uses the </w:t>
+      </w:r>
+      <w:proofErr w:type="spellStart"/>
+      <w:r>
+        <w:t>servoblaster</w:t>
+      </w:r>
+      <w:proofErr w:type="spellEnd"/>
+      <w:r>
+        <w:t xml:space="preserve"> open source library to control servo motors, and drive the motors. It’s a software implementation of PWM.</w:t>
+      </w:r>
+    </w:p>
+    <w:p>
+      <w:hyperlink r:id="rId10" w:history="1">
+        <w:r>
+          <w:rPr>
+            <w:rStyle w:val="Hyperlink"/>
+          </w:rPr>
+          <w:t>https://github.com/theedgeqld/PiBits</w:t>
+        </w:r>
+      </w:hyperlink>
+    </w:p>
+    <w:tbl>
+      <w:tblPr>
+        <w:tblStyle w:val="TableGrid"/>
+        <w:tblW w:w="0" w:type="auto"/>
+        <w:tblLook w:val="04A0" w:firstRow="1" w:lastRow="0" w:firstColumn="1" w:lastColumn="0" w:noHBand="0" w:noVBand="1"/>
+      </w:tblPr>
+      <w:tblGrid>
+        <w:gridCol w:w="9016"/>
+      </w:tblGrid>
+      <w:tr>
+        <w:tc>
+          <w:tcPr>
+            <w:tcW w:w="9016" w:type="dxa"/>
+          </w:tcPr>
+          <w:p>
+            <w:pPr>
+              <w:rPr>
+                <w:rFonts w:ascii="Courier New" w:hAnsi="Courier New" w:cs="Courier New"/>
+                <w:b/>
+              </w:rPr>
+            </w:pPr>
+            <w:r>
+              <w:rPr>
+                <w:rFonts w:ascii="Courier New" w:hAnsi="Courier New" w:cs="Courier New"/>
+                <w:b/>
+              </w:rPr>
+              <w:t>cd ~/</w:t>
+            </w:r>
+          </w:p>
+          <w:p>
+            <w:pPr>
+              <w:rPr>
+                <w:rFonts w:ascii="Courier New" w:hAnsi="Courier New" w:cs="Courier New"/>
+                <w:b/>
+              </w:rPr>
+            </w:pPr>
+            <w:r>
+              <w:rPr>
+                <w:rFonts w:ascii="Courier New" w:hAnsi="Courier New" w:cs="Courier New"/>
+                <w:b/>
+              </w:rPr>
+              <w:t>g</w:t>
+            </w:r>
+            <w:r>
+              <w:rPr>
+                <w:rFonts w:ascii="Courier New" w:hAnsi="Courier New" w:cs="Courier New"/>
+                <w:b/>
+              </w:rPr>
+              <w:t xml:space="preserve">it clone </w:t>
+            </w:r>
+            <w:hyperlink r:id="rId11" w:history="1">
+              <w:r>
+                <w:rPr>
+                  <w:rStyle w:val="Hyperlink"/>
+                  <w:rFonts w:ascii="Courier New" w:hAnsi="Courier New" w:cs="Courier New"/>
+                  <w:b/>
+                </w:rPr>
+                <w:t>https://github.com/theedgeqld/PiBits</w:t>
+              </w:r>
+            </w:hyperlink>
+          </w:p>
+          <w:p>
+            <w:pPr>
+              <w:rPr>
+                <w:rFonts w:ascii="Courier New" w:hAnsi="Courier New" w:cs="Courier New"/>
+                <w:b/>
+              </w:rPr>
+            </w:pPr>
+            <w:r>
+              <w:rPr>
+                <w:rFonts w:ascii="Courier New" w:hAnsi="Courier New" w:cs="Courier New"/>
+                <w:b/>
+              </w:rPr>
+              <w:t xml:space="preserve">cd </w:t>
+            </w:r>
+            <w:proofErr w:type="spellStart"/>
+            <w:r>
+              <w:rPr>
+                <w:rFonts w:ascii="Courier New" w:hAnsi="Courier New" w:cs="Courier New"/>
+                <w:b/>
+              </w:rPr>
+              <w:t>PiBits</w:t>
+            </w:r>
+            <w:proofErr w:type="spellEnd"/>
+            <w:r>
+              <w:rPr>
+                <w:rFonts w:ascii="Courier New" w:hAnsi="Courier New" w:cs="Courier New"/>
+                <w:b/>
+              </w:rPr>
+              <w:t>/</w:t>
+            </w:r>
+            <w:proofErr w:type="spellStart"/>
+            <w:r>
+              <w:rPr>
+                <w:rFonts w:ascii="Courier New" w:hAnsi="Courier New" w:cs="Courier New"/>
+                <w:b/>
+              </w:rPr>
+              <w:t>ServoBlaster</w:t>
+            </w:r>
+            <w:proofErr w:type="spellEnd"/>
+            <w:r>
+              <w:rPr>
+                <w:rFonts w:ascii="Courier New" w:hAnsi="Courier New" w:cs="Courier New"/>
+                <w:b/>
+              </w:rPr>
+              <w:t>/user</w:t>
+            </w:r>
+          </w:p>
+          <w:p>
+            <w:pPr>
+              <w:rPr>
+                <w:rFonts w:ascii="Courier New" w:hAnsi="Courier New" w:cs="Courier New"/>
+                <w:b/>
+              </w:rPr>
+            </w:pPr>
+            <w:r>
+              <w:rPr>
+                <w:rFonts w:ascii="Courier New" w:hAnsi="Courier New" w:cs="Courier New"/>
+                <w:b/>
+              </w:rPr>
+              <w:t>make</w:t>
+            </w:r>
+          </w:p>
+          <w:p>
+            <w:pPr>
+              <w:rPr>
+                <w:rFonts w:ascii="Courier New" w:hAnsi="Courier New" w:cs="Courier New"/>
+                <w:b/>
+              </w:rPr>
+            </w:pPr>
+            <w:r>
+              <w:rPr>
+                <w:rFonts w:ascii="Courier New" w:hAnsi="Courier New" w:cs="Courier New"/>
+                <w:b/>
+              </w:rPr>
+              <w:t>cd</w:t>
+            </w:r>
+            <w:proofErr w:type="gramStart"/>
+            <w:r>
+              <w:rPr>
+                <w:rFonts w:ascii="Courier New" w:hAnsi="Courier New" w:cs="Courier New"/>
+                <w:b/>
+              </w:rPr>
+              <w:t xml:space="preserve"> ..</w:t>
+            </w:r>
+            <w:proofErr w:type="gramEnd"/>
+            <w:r>
+              <w:rPr>
+                <w:rFonts w:ascii="Courier New" w:hAnsi="Courier New" w:cs="Courier New"/>
+                <w:b/>
+              </w:rPr>
+              <w:t>/..</w:t>
+            </w:r>
+          </w:p>
+          <w:p>
+            <w:pPr>
+              <w:rPr>
+                <w:rFonts w:ascii="Courier New" w:hAnsi="Courier New" w:cs="Courier New"/>
+                <w:b/>
+              </w:rPr>
+            </w:pPr>
+            <w:proofErr w:type="spellStart"/>
+            <w:r>
+              <w:rPr>
+                <w:rFonts w:ascii="Courier New" w:hAnsi="Courier New" w:cs="Courier New"/>
+                <w:b/>
+              </w:rPr>
+              <w:t>sudo</w:t>
+            </w:r>
+            <w:proofErr w:type="spellEnd"/>
+            <w:r>
+              <w:rPr>
+                <w:rFonts w:ascii="Courier New" w:hAnsi="Courier New" w:cs="Courier New"/>
+                <w:b/>
+              </w:rPr>
+              <w:t xml:space="preserve"> </w:t>
+            </w:r>
+            <w:proofErr w:type="spellStart"/>
+            <w:r>
+              <w:rPr>
+                <w:rFonts w:ascii="Courier New" w:hAnsi="Courier New" w:cs="Courier New"/>
+                <w:b/>
+              </w:rPr>
+              <w:t>cp</w:t>
+            </w:r>
+            <w:proofErr w:type="spellEnd"/>
+            <w:r>
+              <w:rPr>
+                <w:rFonts w:ascii="Courier New" w:hAnsi="Courier New" w:cs="Courier New"/>
+                <w:b/>
+              </w:rPr>
+              <w:t xml:space="preserve"> -r </w:t>
+            </w:r>
+            <w:proofErr w:type="spellStart"/>
+            <w:r>
+              <w:rPr>
+                <w:rFonts w:ascii="Courier New" w:hAnsi="Courier New" w:cs="Courier New"/>
+                <w:b/>
+              </w:rPr>
+              <w:t>ServoBlaster</w:t>
+            </w:r>
+            <w:proofErr w:type="spellEnd"/>
+            <w:r>
+              <w:rPr>
+                <w:rFonts w:ascii="Courier New" w:hAnsi="Courier New" w:cs="Courier New"/>
+                <w:b/>
+              </w:rPr>
+              <w:t xml:space="preserve"> /opt/</w:t>
+            </w:r>
+            <w:proofErr w:type="spellStart"/>
+            <w:r>
+              <w:rPr>
+                <w:rFonts w:ascii="Courier New" w:hAnsi="Courier New" w:cs="Courier New"/>
+                <w:b/>
+              </w:rPr>
+              <w:t>Piklet</w:t>
+            </w:r>
+            <w:proofErr w:type="spellEnd"/>
+            <w:r>
+              <w:rPr>
+                <w:rFonts w:ascii="Courier New" w:hAnsi="Courier New" w:cs="Courier New"/>
+                <w:b/>
+              </w:rPr>
+              <w:t>/</w:t>
+            </w:r>
+            <w:r>
+              <w:rPr>
+                <w:rFonts w:ascii="Courier New" w:hAnsi="Courier New" w:cs="Courier New"/>
+                <w:b/>
+              </w:rPr>
+              <w:t>drivers/</w:t>
+            </w:r>
+            <w:proofErr w:type="spellStart"/>
+            <w:r>
+              <w:rPr>
+                <w:rFonts w:ascii="Courier New" w:hAnsi="Courier New" w:cs="Courier New"/>
+                <w:b/>
+              </w:rPr>
+              <w:t>ServoBlaster</w:t>
+            </w:r>
+            <w:proofErr w:type="spellEnd"/>
+          </w:p>
+        </w:tc>
+      </w:tr>
+    </w:tbl>
+    <w:p/>
+    <w:p>
       <w:pPr>
         <w:pStyle w:val="Heading2"/>
       </w:pPr>
@@ -1487,17 +1926,34 @@
         <w:t xml:space="preserve"> software folder, and running “</w:t>
       </w:r>
       <w:proofErr w:type="spellStart"/>
-      <w:proofErr w:type="gramStart"/>
       <w:r>
         <w:t>sudo</w:t>
       </w:r>
       <w:proofErr w:type="spellEnd"/>
       <w:r>
-        <w:t xml:space="preserve"> .</w:t>
-      </w:r>
-      <w:proofErr w:type="gramEnd"/>
-      <w:r>
-        <w:t>/run_server.sh”.</w:t>
+        <w:t xml:space="preserve"> ./run_server.sh”.</w:t>
+      </w:r>
+    </w:p>
+    <w:p>
+      <w:pPr>
+        <w:pStyle w:val="Heading2"/>
+      </w:pPr>
+      <w:r>
+        <w:t>Licensing</w:t>
+      </w:r>
+      <w:bookmarkEnd w:id="4"/>
+    </w:p>
+    <w:p>
+      <w:r>
+        <w:t xml:space="preserve">The core </w:t>
+      </w:r>
+      <w:proofErr w:type="spellStart"/>
+      <w:r>
+        <w:t>Piklet</w:t>
+      </w:r>
+      <w:proofErr w:type="spellEnd"/>
+      <w:r>
+        <w:t xml:space="preserve"> software is open source, under the &lt;INSERT LICENSE HERE&gt;. This allows you to &lt;LICENSE ABILITIES&gt;.</w:t>
       </w:r>
       <w:bookmarkStart w:id="5" w:name="_GoBack"/>
       <w:bookmarkEnd w:id="5"/>
@@ -1506,14 +1962,20 @@
       <w:pPr>
         <w:pStyle w:val="Heading2"/>
       </w:pPr>
-      <w:r>
-        <w:t>Licensing</w:t>
-      </w:r>
-      <w:bookmarkEnd w:id="4"/>
-    </w:p>
-    <w:p>
-      <w:r>
-        <w:t xml:space="preserve">The core </w:t>
+    </w:p>
+    <w:p>
+      <w:pPr>
+        <w:pStyle w:val="Heading2"/>
+      </w:pPr>
+      <w:bookmarkStart w:id="6" w:name="_Toc457506035"/>
+      <w:r>
+        <w:t>Modifying</w:t>
+      </w:r>
+      <w:bookmarkEnd w:id="6"/>
+    </w:p>
+    <w:p>
+      <w:r>
+        <w:t xml:space="preserve">Because the </w:t>
       </w:r>
       <w:proofErr w:type="spellStart"/>
       <w:r>
@@ -1521,27 +1983,10 @@
       </w:r>
       <w:proofErr w:type="spellEnd"/>
       <w:r>
-        <w:t xml:space="preserve"> software is open source, under the &lt;INSERT LICENSE HERE&gt;. This allows you to &lt;LICENSE ABILITIES&gt;.</w:t>
-      </w:r>
-    </w:p>
-    <w:p>
-      <w:pPr>
-        <w:pStyle w:val="Heading2"/>
-      </w:pPr>
-    </w:p>
-    <w:p>
-      <w:pPr>
-        <w:pStyle w:val="Heading2"/>
-      </w:pPr>
-      <w:bookmarkStart w:id="6" w:name="_Toc457506035"/>
-      <w:r>
-        <w:t>Modifying</w:t>
-      </w:r>
-      <w:bookmarkEnd w:id="6"/>
-    </w:p>
-    <w:p>
-      <w:r>
-        <w:t xml:space="preserve">Because the </w:t>
+        <w:t xml:space="preserve"> software was released as Open Source, you are able to </w:t>
+      </w:r>
+      <w:r>
+        <w:t xml:space="preserve">modify and redistribute it as desired. The </w:t>
       </w:r>
       <w:proofErr w:type="spellStart"/>
       <w:r>
@@ -1549,22 +1994,11 @@
       </w:r>
       <w:proofErr w:type="spellEnd"/>
       <w:r>
-        <w:t xml:space="preserve"> software was released as Open Source, you are able to </w:t>
-      </w:r>
-      <w:r>
-        <w:t xml:space="preserve">modify and redistribute it as desired. The </w:t>
-      </w:r>
-      <w:proofErr w:type="spellStart"/>
-      <w:r>
-        <w:t>Piklet</w:t>
-      </w:r>
-      <w:proofErr w:type="spellEnd"/>
-      <w:r>
         <w:t xml:space="preserve"> was written in Python, and structured so with the intention that you’d be able to add your own sensor code, if desired.</w:t>
       </w:r>
     </w:p>
     <w:p>
-      <w:hyperlink r:id="rId10" w:history="1">
+      <w:hyperlink r:id="rId12" w:history="1">
         <w:r>
           <w:rPr>
             <w:rStyle w:val="Hyperlink"/>
@@ -1575,6 +2009,7 @@
     </w:p>
     <w:p>
       <w:r>
+        <w:lastRenderedPageBreak/>
         <w:t xml:space="preserve">All python files (except __init__.py) in the sensors folder </w:t>
       </w:r>
       <w:r>
@@ -1596,7 +2031,7 @@
       </w:r>
     </w:p>
     <w:p>
-      <w:hyperlink r:id="rId11" w:history="1">
+      <w:hyperlink r:id="rId13" w:history="1">
         <w:r>
           <w:rPr>
             <w:rStyle w:val="Hyperlink"/>
@@ -1617,7 +2052,7 @@
       <w:r>
         <w:t xml:space="preserve">Any further queries, please send an email to </w:t>
       </w:r>
-      <w:hyperlink r:id="rId12" w:history="1">
+      <w:hyperlink r:id="rId14" w:history="1">
         <w:r>
           <w:rPr>
             <w:rStyle w:val="Hyperlink"/>
@@ -1654,7 +2089,7 @@
       </w:r>
     </w:p>
     <w:p>
-      <w:hyperlink r:id="rId13" w:history="1">
+      <w:hyperlink r:id="rId15" w:history="1">
         <w:r>
           <w:rPr>
             <w:rStyle w:val="Hyperlink"/>
@@ -1801,7 +2236,6 @@
       </w:pPr>
       <w:bookmarkStart w:id="8" w:name="_Toc457506037"/>
       <w:r>
-        <w:lastRenderedPageBreak/>
         <w:t>Overview</w:t>
       </w:r>
       <w:bookmarkEnd w:id="8"/>
@@ -1988,6 +2422,7 @@
     <w:p/>
     <w:p>
       <w:r>
+        <w:lastRenderedPageBreak/>
         <w:t xml:space="preserve">Here’s a list of valid inputs for </w:t>
       </w:r>
       <w:proofErr w:type="spellStart"/>
@@ -3824,6 +4259,88 @@
         <w:t>Read values from accelerometer-x/y/z sensor</w:t>
       </w:r>
     </w:p>
+    <w:p>
+      <w:r>
+        <w:br w:type="page"/>
+      </w:r>
+    </w:p>
+    <w:p>
+      <w:pPr>
+        <w:pStyle w:val="Heading1"/>
+      </w:pPr>
+      <w:r>
+        <w:lastRenderedPageBreak/>
+        <w:t>Wi-Fi &amp; VNC Setup</w:t>
+      </w:r>
+    </w:p>
+    <w:p>
+      <w:r>
+        <w:t>Network Name: Piklet_01</w:t>
+      </w:r>
+    </w:p>
+    <w:p>
+      <w:r>
+        <w:t>Network Password: Piklet_01</w:t>
+      </w:r>
+    </w:p>
+    <w:p/>
+    <w:p>
+      <w:r>
+        <w:t>Web GUI Username: root</w:t>
+      </w:r>
+    </w:p>
+    <w:p>
+      <w:r>
+        <w:t>Web GUI Password: qwerty</w:t>
+      </w:r>
+    </w:p>
+    <w:p/>
+    <w:p>
+      <w:r>
+        <w:t>VNC Host: &lt;</w:t>
+      </w:r>
+      <w:proofErr w:type="spellStart"/>
+      <w:r>
+        <w:t>ip</w:t>
+      </w:r>
+      <w:proofErr w:type="spellEnd"/>
+      <w:r>
+        <w:t>&gt;:1</w:t>
+      </w:r>
+      <w:r>
+        <w:tab/>
+        <w:t>(Port 1!)</w:t>
+      </w:r>
+    </w:p>
+    <w:p>
+      <w:r>
+        <w:t>VNC Password: qwerty</w:t>
+      </w:r>
+    </w:p>
+    <w:p/>
+    <w:p>
+      <w:r>
+        <w:t>To find pi’s IP:</w:t>
+      </w:r>
+    </w:p>
+    <w:p>
+      <w:proofErr w:type="spellStart"/>
+      <w:r>
+        <w:t>sudo</w:t>
+      </w:r>
+      <w:proofErr w:type="spellEnd"/>
+      <w:r>
+        <w:t xml:space="preserve"> </w:t>
+      </w:r>
+      <w:proofErr w:type="spellStart"/>
+      <w:r>
+        <w:t>ifconfig</w:t>
+      </w:r>
+      <w:proofErr w:type="spellEnd"/>
+    </w:p>
+    <w:p/>
+    <w:p/>
+    <w:p/>
     <w:p/>
     <w:sectPr>
       <w:pgSz w:w="11906" w:h="16838"/>
@@ -4657,6 +5174,28 @@
       <w:szCs w:val="24"/>
     </w:rPr>
   </w:style>
+  <w:style w:type="paragraph" w:styleId="Heading4">
+    <w:name w:val="heading 4"/>
+    <w:basedOn w:val="Normal"/>
+    <w:next w:val="Normal"/>
+    <w:link w:val="Heading4Char"/>
+    <w:uiPriority w:val="9"/>
+    <w:unhideWhenUsed/>
+    <w:qFormat/>
+    <w:rsid w:val="00D23B2B"/>
+    <w:pPr>
+      <w:keepNext/>
+      <w:keepLines/>
+      <w:spacing w:before="40" w:after="0"/>
+      <w:outlineLvl w:val="3"/>
+    </w:pPr>
+    <w:rPr>
+      <w:rFonts w:asciiTheme="majorHAnsi" w:eastAsiaTheme="majorEastAsia" w:hAnsiTheme="majorHAnsi" w:cstheme="majorBidi"/>
+      <w:i/>
+      <w:iCs/>
+      <w:color w:val="2E74B5" w:themeColor="accent1" w:themeShade="BF"/>
+    </w:rPr>
+  </w:style>
   <w:style w:type="character" w:default="1" w:styleId="DefaultParagraphFont">
     <w:name w:val="Default Paragraph Font"/>
     <w:uiPriority w:val="1"/>
@@ -4942,6 +5481,19 @@
       <w:sz w:val="20"/>
       <w:szCs w:val="20"/>
       <w:lang w:eastAsia="en-AU"/>
+    </w:rPr>
+  </w:style>
+  <w:style w:type="character" w:customStyle="1" w:styleId="Heading4Char">
+    <w:name w:val="Heading 4 Char"/>
+    <w:basedOn w:val="DefaultParagraphFont"/>
+    <w:link w:val="Heading4"/>
+    <w:uiPriority w:val="9"/>
+    <w:rsid w:val="00D23B2B"/>
+    <w:rPr>
+      <w:rFonts w:asciiTheme="majorHAnsi" w:eastAsiaTheme="majorEastAsia" w:hAnsiTheme="majorHAnsi" w:cstheme="majorBidi"/>
+      <w:i/>
+      <w:iCs/>
+      <w:color w:val="2E74B5" w:themeColor="accent1" w:themeShade="BF"/>
     </w:rPr>
   </w:style>
 </w:styles>
@@ -5247,7 +5799,7 @@
 </file>
 
 <file path=customXml/itemProps1.xml><?xml version="1.0" encoding="utf-8"?>
-<ds:datastoreItem xmlns:ds="http://schemas.openxmlformats.org/officeDocument/2006/customXml" ds:itemID="{2CF87CBE-2DDE-4BAD-9FDB-9014B8037503}">
+<ds:datastoreItem xmlns:ds="http://schemas.openxmlformats.org/officeDocument/2006/customXml" ds:itemID="{CB4A0C56-3201-4A22-B7D5-396D7501DA5C}">
   <ds:schemaRefs>
     <ds:schemaRef ds:uri="http://schemas.openxmlformats.org/officeDocument/2006/bibliography"/>
   </ds:schemaRefs>

</xml_diff>

<commit_message>
Improved docs. Light sensor works
</commit_message>
<xml_diff>
--- a/docs/Piklet Software Documentation.docx
+++ b/docs/Piklet Software Documentation.docx
@@ -1143,6 +1143,16 @@
       </w:r>
     </w:p>
     <w:p>
+      <w:hyperlink r:id="rId6" w:history="1">
+        <w:r>
+          <w:rPr>
+            <w:rStyle w:val="Hyperlink"/>
+          </w:rPr>
+          <w:t>http://sourceforge.net/projects/raspberry-gpio-python/files/latest/download</w:t>
+        </w:r>
+      </w:hyperlink>
+    </w:p>
+    <w:p>
       <w:r>
         <w:t xml:space="preserve">The </w:t>
       </w:r>
@@ -1154,12 +1164,14 @@
       <w:r>
         <w:t xml:space="preserve"> software requires I2C and SPI are enabled. Follow the following two tutorials to enable them.</w:t>
       </w:r>
+      <w:bookmarkStart w:id="3" w:name="_GoBack"/>
+      <w:bookmarkEnd w:id="3"/>
     </w:p>
     <w:p>
       <w:pPr>
         <w:ind w:left="720"/>
       </w:pPr>
-      <w:hyperlink r:id="rId6" w:history="1">
+      <w:hyperlink r:id="rId7" w:history="1">
         <w:r>
           <w:rPr>
             <w:rStyle w:val="Hyperlink"/>
@@ -1172,7 +1184,7 @@
       <w:pPr>
         <w:ind w:left="720"/>
       </w:pPr>
-      <w:hyperlink r:id="rId7" w:history="1">
+      <w:hyperlink r:id="rId8" w:history="1">
         <w:r>
           <w:rPr>
             <w:rStyle w:val="Hyperlink"/>
@@ -1198,7 +1210,7 @@
       <w:pPr>
         <w:ind w:left="720"/>
       </w:pPr>
-      <w:hyperlink r:id="rId8" w:history="1">
+      <w:hyperlink r:id="rId9" w:history="1">
         <w:r>
           <w:rPr>
             <w:rStyle w:val="Hyperlink"/>
@@ -1358,7 +1370,7 @@
       <w:r>
         <w:br w:type="page"/>
       </w:r>
-      <w:bookmarkStart w:id="3" w:name="_Toc457506033"/>
+      <w:bookmarkStart w:id="4" w:name="_Toc457506033"/>
     </w:p>
     <w:p>
       <w:pPr>
@@ -1376,7 +1388,7 @@
       <w:r>
         <w:t xml:space="preserve"> Software</w:t>
       </w:r>
-      <w:bookmarkEnd w:id="3"/>
+      <w:bookmarkEnd w:id="4"/>
     </w:p>
     <w:p>
       <w:r>
@@ -1435,7 +1447,7 @@
               </w:rPr>
               <w:t xml:space="preserve">git clone </w:t>
             </w:r>
-            <w:hyperlink r:id="rId9" w:history="1">
+            <w:hyperlink r:id="rId10" w:history="1">
               <w:r>
                 <w:rPr>
                   <w:rStyle w:val="Hyperlink"/>
@@ -1525,7 +1537,7 @@
       </w:r>
     </w:p>
     <w:p>
-      <w:bookmarkStart w:id="4" w:name="_Toc457506034"/>
+      <w:bookmarkStart w:id="5" w:name="_Toc457506034"/>
       <w:r>
         <w:t xml:space="preserve">Once you’ve downloaded the code, run install.sh. Install.sh downloads a few </w:t>
       </w:r>
@@ -1634,7 +1646,7 @@
       </w:r>
     </w:p>
     <w:p>
-      <w:hyperlink r:id="rId10" w:history="1">
+      <w:hyperlink r:id="rId11" w:history="1">
         <w:r>
           <w:rPr>
             <w:rStyle w:val="Hyperlink"/>
@@ -1693,7 +1705,7 @@
               </w:rPr>
               <w:t xml:space="preserve">it clone </w:t>
             </w:r>
-            <w:hyperlink r:id="rId11" w:history="1">
+            <w:hyperlink r:id="rId12" w:history="1">
               <w:r>
                 <w:rPr>
                   <w:rStyle w:val="Hyperlink"/>
@@ -1941,7 +1953,7 @@
       <w:r>
         <w:t>Licensing</w:t>
       </w:r>
-      <w:bookmarkEnd w:id="4"/>
+      <w:bookmarkEnd w:id="5"/>
     </w:p>
     <w:p>
       <w:r>
@@ -1955,8 +1967,6 @@
       <w:r>
         <w:t xml:space="preserve"> software is open source, under the &lt;INSERT LICENSE HERE&gt;. This allows you to &lt;LICENSE ABILITIES&gt;.</w:t>
       </w:r>
-      <w:bookmarkStart w:id="5" w:name="_GoBack"/>
-      <w:bookmarkEnd w:id="5"/>
     </w:p>
     <w:p>
       <w:pPr>
@@ -1998,7 +2008,7 @@
       </w:r>
     </w:p>
     <w:p>
-      <w:hyperlink r:id="rId12" w:history="1">
+      <w:hyperlink r:id="rId13" w:history="1">
         <w:r>
           <w:rPr>
             <w:rStyle w:val="Hyperlink"/>
@@ -2031,7 +2041,7 @@
       </w:r>
     </w:p>
     <w:p>
-      <w:hyperlink r:id="rId13" w:history="1">
+      <w:hyperlink r:id="rId14" w:history="1">
         <w:r>
           <w:rPr>
             <w:rStyle w:val="Hyperlink"/>
@@ -2052,7 +2062,7 @@
       <w:r>
         <w:t xml:space="preserve">Any further queries, please send an email to </w:t>
       </w:r>
-      <w:hyperlink r:id="rId14" w:history="1">
+      <w:hyperlink r:id="rId15" w:history="1">
         <w:r>
           <w:rPr>
             <w:rStyle w:val="Hyperlink"/>
@@ -2089,7 +2099,7 @@
       </w:r>
     </w:p>
     <w:p>
-      <w:hyperlink r:id="rId15" w:history="1">
+      <w:hyperlink r:id="rId16" w:history="1">
         <w:r>
           <w:rPr>
             <w:rStyle w:val="Hyperlink"/>
@@ -5799,7 +5809,7 @@
 </file>
 
 <file path=customXml/itemProps1.xml><?xml version="1.0" encoding="utf-8"?>
-<ds:datastoreItem xmlns:ds="http://schemas.openxmlformats.org/officeDocument/2006/customXml" ds:itemID="{CB4A0C56-3201-4A22-B7D5-396D7501DA5C}">
+<ds:datastoreItem xmlns:ds="http://schemas.openxmlformats.org/officeDocument/2006/customXml" ds:itemID="{16715116-FFC2-4D1D-B2F6-2B2530257970}">
   <ds:schemaRefs>
     <ds:schemaRef ds:uri="http://schemas.openxmlformats.org/officeDocument/2006/bibliography"/>
   </ds:schemaRefs>

</xml_diff>